<commit_message>
Implemented Part 3 and updated Report
</commit_message>
<xml_diff>
--- a/Coursework 2/Report.docx
+++ b/Coursework 2/Report.docx
@@ -169,7 +169,15 @@
               <w:jc w:val="right"/>
             </w:pPr>
             <w:r>
-              <w:t>S-Polarised:</w:t>
+              <w:t>S-</w:t>
+            </w:r>
+            <w:proofErr w:type="spellStart"/>
+            <w:r>
+              <w:t>Polarised</w:t>
+            </w:r>
+            <w:proofErr w:type="spellEnd"/>
+            <w:r>
+              <w:t>:</w:t>
             </w:r>
           </w:p>
         </w:tc>
@@ -200,7 +208,15 @@
               <w:jc w:val="right"/>
             </w:pPr>
             <w:r>
-              <w:t>P-Polarised:</w:t>
+              <w:t>P-</w:t>
+            </w:r>
+            <w:proofErr w:type="spellStart"/>
+            <w:r>
+              <w:t>Polarised</w:t>
+            </w:r>
+            <w:proofErr w:type="spellEnd"/>
+            <w:r>
+              <w:t>:</w:t>
             </w:r>
           </w:p>
         </w:tc>
@@ -323,13 +339,7 @@
         <w:t>1</w:t>
       </w:r>
       <w:r>
-        <w:t xml:space="preserve"> = 1</w:t>
-      </w:r>
-      <w:r>
-        <w:t>.5</w:t>
-      </w:r>
-      <w:r>
-        <w:t>, η</w:t>
+        <w:t xml:space="preserve"> = 1.5, η</w:t>
       </w:r>
       <w:r>
         <w:rPr>
@@ -382,7 +392,15 @@
               <w:jc w:val="right"/>
             </w:pPr>
             <w:r>
-              <w:t>S-Polarised:</w:t>
+              <w:t>S-</w:t>
+            </w:r>
+            <w:proofErr w:type="spellStart"/>
+            <w:r>
+              <w:t>Polarised</w:t>
+            </w:r>
+            <w:proofErr w:type="spellEnd"/>
+            <w:r>
+              <w:t>:</w:t>
             </w:r>
           </w:p>
         </w:tc>
@@ -392,13 +410,7 @@
           </w:tcPr>
           <w:p>
             <w:r>
-              <w:t>0.</w:t>
-            </w:r>
-            <w:r>
-              <w:t>0</w:t>
-            </w:r>
-            <w:r>
-              <w:t>4</w:t>
+              <w:t>0.04</w:t>
             </w:r>
           </w:p>
         </w:tc>
@@ -413,7 +425,15 @@
               <w:jc w:val="right"/>
             </w:pPr>
             <w:r>
-              <w:t>P-Polarised:</w:t>
+              <w:t>P-</w:t>
+            </w:r>
+            <w:proofErr w:type="spellStart"/>
+            <w:r>
+              <w:t>Polarised</w:t>
+            </w:r>
+            <w:proofErr w:type="spellEnd"/>
+            <w:r>
+              <w:t>:</w:t>
             </w:r>
           </w:p>
         </w:tc>
@@ -423,13 +443,7 @@
           </w:tcPr>
           <w:p>
             <w:r>
-              <w:t>0.</w:t>
-            </w:r>
-            <w:r>
-              <w:t>0</w:t>
-            </w:r>
-            <w:r>
-              <w:t>4</w:t>
+              <w:t>0.04</w:t>
             </w:r>
           </w:p>
         </w:tc>
@@ -438,13 +452,7 @@
     <w:p/>
     <w:p>
       <w:r>
-        <w:t xml:space="preserve">The critical angle of total internal reflection is at </w:t>
-      </w:r>
-      <w:r>
-        <w:t>41.9</w:t>
-      </w:r>
-      <w:r>
-        <w:t xml:space="preserve"> degrees.</w:t>
+        <w:t>The critical angle of total internal reflection is at 41.9 degrees.</w:t>
       </w:r>
     </w:p>
     <w:p>
@@ -455,13 +463,7 @@
     <w:p/>
     <w:p>
       <w:r>
-        <w:t xml:space="preserve">In the diagram above, the Brewster’s angle is </w:t>
-      </w:r>
-      <w:r>
-        <w:t>33.7</w:t>
-      </w:r>
-      <w:r>
-        <w:t xml:space="preserve"> degrees.</w:t>
+        <w:t>In the diagram above, the Brewster’s angle is 33.7 degrees.</w:t>
       </w:r>
     </w:p>
     <w:p/>
@@ -472,12 +474,575 @@
       <w:r>
         <w:t>Part 2</w:t>
       </w:r>
+    </w:p>
+    <w:p>
+      <w:r>
+        <w:br w:type="page"/>
+      </w:r>
+    </w:p>
+    <w:p/>
+    <w:p>
+      <w:pPr>
+        <w:pStyle w:val="Heading2"/>
+      </w:pPr>
+      <w:r>
+        <w:rPr>
+          <w:noProof/>
+        </w:rPr>
+        <w:drawing>
+          <wp:anchor distT="0" distB="0" distL="114300" distR="114300" simplePos="0" relativeHeight="251658240" behindDoc="0" locked="0" layoutInCell="1" allowOverlap="1" wp14:anchorId="3D0B60CF" wp14:editId="6AD914AD">
+            <wp:simplePos x="0" y="0"/>
+            <wp:positionH relativeFrom="column">
+              <wp:posOffset>4051935</wp:posOffset>
+            </wp:positionH>
+            <wp:positionV relativeFrom="paragraph">
+              <wp:posOffset>284480</wp:posOffset>
+            </wp:positionV>
+            <wp:extent cx="1337945" cy="3632200"/>
+            <wp:effectExtent l="0" t="0" r="8255" b="0"/>
+            <wp:wrapSquare wrapText="bothSides"/>
+            <wp:docPr id="1" name="Picture 1" descr="Macintosh HD:Users:Oli:Dropbox:Current:Spring:Advanced Graphics:Coursework:Coursework 2:20fig04.jpg"/>
+            <wp:cNvGraphicFramePr>
+              <a:graphicFrameLocks xmlns:a="http://schemas.openxmlformats.org/drawingml/2006/main" noChangeAspect="1"/>
+            </wp:cNvGraphicFramePr>
+            <a:graphic xmlns:a="http://schemas.openxmlformats.org/drawingml/2006/main">
+              <a:graphicData uri="http://schemas.openxmlformats.org/drawingml/2006/picture">
+                <pic:pic xmlns:pic="http://schemas.openxmlformats.org/drawingml/2006/picture">
+                  <pic:nvPicPr>
+                    <pic:cNvPr id="0" name="Picture 1" descr="Macintosh HD:Users:Oli:Dropbox:Current:Spring:Advanced Graphics:Coursework:Coursework 2:20fig04.jpg"/>
+                    <pic:cNvPicPr>
+                      <a:picLocks noChangeAspect="1" noChangeArrowheads="1"/>
+                    </pic:cNvPicPr>
+                  </pic:nvPicPr>
+                  <pic:blipFill>
+                    <a:blip r:embed="rId8">
+                      <a:extLst>
+                        <a:ext uri="{28A0092B-C50C-407E-A947-70E740481C1C}">
+                          <a14:useLocalDpi xmlns:a14="http://schemas.microsoft.com/office/drawing/2010/main" val="0"/>
+                        </a:ext>
+                      </a:extLst>
+                    </a:blip>
+                    <a:srcRect/>
+                    <a:stretch>
+                      <a:fillRect/>
+                    </a:stretch>
+                  </pic:blipFill>
+                  <pic:spPr bwMode="auto">
+                    <a:xfrm>
+                      <a:off x="0" y="0"/>
+                      <a:ext cx="1337945" cy="3632200"/>
+                    </a:xfrm>
+                    <a:prstGeom prst="rect">
+                      <a:avLst/>
+                    </a:prstGeom>
+                    <a:noFill/>
+                    <a:ln>
+                      <a:noFill/>
+                    </a:ln>
+                    <a:extLst>
+                      <a:ext uri="{FAA26D3D-D897-4be2-8F04-BA451C77F1D7}">
+                        <ma14:placeholderFlag xmlns:ma14="http://schemas.microsoft.com/office/mac/drawingml/2011/main"/>
+                      </a:ext>
+                    </a:extLst>
+                  </pic:spPr>
+                </pic:pic>
+              </a:graphicData>
+            </a:graphic>
+            <wp14:sizeRelH relativeFrom="page">
+              <wp14:pctWidth>0</wp14:pctWidth>
+            </wp14:sizeRelH>
+            <wp14:sizeRelV relativeFrom="page">
+              <wp14:pctHeight>0</wp14:pctHeight>
+            </wp14:sizeRelV>
+          </wp:anchor>
+        </w:drawing>
+      </w:r>
+      <w:r>
+        <w:t>Part 3</w:t>
+      </w:r>
+    </w:p>
+    <w:p/>
+    <w:p>
+      <w:r>
+        <w:t xml:space="preserve">The objective is to perform importance sampling on the Specular component of the </w:t>
+      </w:r>
+      <w:proofErr w:type="spellStart"/>
+      <w:r>
+        <w:t>Phong</w:t>
+      </w:r>
+      <w:proofErr w:type="spellEnd"/>
+      <w:r>
+        <w:t xml:space="preserve"> Model. </w:t>
+      </w:r>
+      <w:r>
+        <w:t>We assume that the local surface normal is aligned with the north pole (Y axis) of the EM. Furthermore</w:t>
+      </w:r>
+      <w:r>
+        <w:t>,</w:t>
+      </w:r>
+      <w:r>
+        <w:t xml:space="preserve"> </w:t>
+      </w:r>
+      <w:r>
+        <w:t xml:space="preserve">We align the specular reflection direction with the </w:t>
+      </w:r>
+      <w:r>
+        <w:t>North Pole</w:t>
+      </w:r>
+      <w:r>
+        <w:t xml:space="preserve"> of the EM. We use the equation from the notes to </w:t>
+      </w:r>
+      <w:r>
+        <w:t>generate values for</w:t>
+      </w:r>
+      <w:r>
+        <w:t xml:space="preserve"> </w:t>
+      </w:r>
+      <w:proofErr w:type="spellStart"/>
+      <w:r>
+        <w:t>θ</w:t>
+      </w:r>
+      <w:r>
+        <w:rPr>
+          <w:vertAlign w:val="subscript"/>
+        </w:rPr>
+        <w:t>s</w:t>
+      </w:r>
+      <w:proofErr w:type="spellEnd"/>
+      <w:r>
+        <w:t xml:space="preserve"> and </w:t>
+      </w:r>
+      <w:proofErr w:type="spellStart"/>
+      <w:r>
+        <w:t>φ</w:t>
+      </w:r>
+      <w:r>
+        <w:rPr>
+          <w:vertAlign w:val="subscript"/>
+        </w:rPr>
+        <w:t>s</w:t>
+      </w:r>
+      <w:proofErr w:type="spellEnd"/>
+      <w:r>
+        <w:t xml:space="preserve">. The </w:t>
+      </w:r>
+      <w:proofErr w:type="spellStart"/>
+      <w:r>
+        <w:t>φ</w:t>
+      </w:r>
+      <w:r>
+        <w:rPr>
+          <w:vertAlign w:val="subscript"/>
+        </w:rPr>
+        <w:t>s</w:t>
+      </w:r>
+      <w:proofErr w:type="spellEnd"/>
+      <w:r>
+        <w:t xml:space="preserve"> value does not determine specular reflectivity therefore it is completely random. The </w:t>
+      </w:r>
+      <w:proofErr w:type="spellStart"/>
+      <w:r>
+        <w:t>θ</w:t>
+      </w:r>
+      <w:r>
+        <w:rPr>
+          <w:vertAlign w:val="subscript"/>
+        </w:rPr>
+        <w:t>s</w:t>
+      </w:r>
+      <w:proofErr w:type="spellEnd"/>
+      <w:r>
+        <w:t xml:space="preserve"> value does however determine how much specular reflectivity is observed.   </w:t>
+      </w:r>
+    </w:p>
+    <w:p/>
+    <w:p>
+      <w:r>
+        <w:t xml:space="preserve">As we increase the </w:t>
+      </w:r>
+      <w:proofErr w:type="spellStart"/>
+      <w:r>
+        <w:t>Phong</w:t>
+      </w:r>
+      <w:proofErr w:type="spellEnd"/>
+      <w:r>
+        <w:t xml:space="preserve"> component </w:t>
+      </w:r>
+      <w:r>
+        <w:rPr>
+          <w:b/>
+        </w:rPr>
+        <w:t>n</w:t>
+      </w:r>
+      <w:r>
+        <w:t xml:space="preserve">, the required angle between the observer and the outgoing specular light (necessary so that the observer witnesses the specular reflection) becomes smaller and smaller. From our results, we see that increasing </w:t>
+      </w:r>
+      <w:r>
+        <w:rPr>
+          <w:b/>
+        </w:rPr>
+        <w:t>n</w:t>
+      </w:r>
+      <w:r>
+        <w:t xml:space="preserve"> causes our sampler to sample from a </w:t>
+      </w:r>
+      <w:r>
+        <w:t>closer</w:t>
+      </w:r>
+      <w:r>
+        <w:t xml:space="preserve"> range of light sources.</w:t>
+      </w:r>
+    </w:p>
+    <w:p>
+      <w:pPr>
+        <w:jc w:val="center"/>
+      </w:pPr>
+    </w:p>
+    <w:p>
+      <w:r>
+        <w:t xml:space="preserve"> </w:t>
+      </w:r>
+      <w:r>
+        <w:rPr>
+          <w:noProof/>
+        </w:rPr>
+        <w:drawing>
+          <wp:inline distT="0" distB="0" distL="0" distR="0" wp14:anchorId="34508F91" wp14:editId="2F16D670">
+            <wp:extent cx="3336852" cy="1846908"/>
+            <wp:effectExtent l="0" t="0" r="0" b="7620"/>
+            <wp:docPr id="3" name="Picture 2"/>
+            <wp:cNvGraphicFramePr>
+              <a:graphicFrameLocks xmlns:a="http://schemas.openxmlformats.org/drawingml/2006/main" noChangeAspect="1"/>
+            </wp:cNvGraphicFramePr>
+            <a:graphic xmlns:a="http://schemas.openxmlformats.org/drawingml/2006/main">
+              <a:graphicData uri="http://schemas.openxmlformats.org/drawingml/2006/picture">
+                <pic:pic xmlns:pic="http://schemas.openxmlformats.org/drawingml/2006/picture">
+                  <pic:nvPicPr>
+                    <pic:cNvPr id="0" name="Picture 2"/>
+                    <pic:cNvPicPr>
+                      <a:picLocks noChangeAspect="1" noChangeArrowheads="1"/>
+                    </pic:cNvPicPr>
+                  </pic:nvPicPr>
+                  <pic:blipFill>
+                    <a:blip r:embed="rId9">
+                      <a:extLst>
+                        <a:ext uri="{28A0092B-C50C-407E-A947-70E740481C1C}">
+                          <a14:useLocalDpi xmlns:a14="http://schemas.microsoft.com/office/drawing/2010/main" val="0"/>
+                        </a:ext>
+                      </a:extLst>
+                    </a:blip>
+                    <a:srcRect/>
+                    <a:stretch>
+                      <a:fillRect/>
+                    </a:stretch>
+                  </pic:blipFill>
+                  <pic:spPr bwMode="auto">
+                    <a:xfrm>
+                      <a:off x="0" y="0"/>
+                      <a:ext cx="3338213" cy="1847661"/>
+                    </a:xfrm>
+                    <a:prstGeom prst="rect">
+                      <a:avLst/>
+                    </a:prstGeom>
+                    <a:noFill/>
+                    <a:ln>
+                      <a:noFill/>
+                    </a:ln>
+                  </pic:spPr>
+                </pic:pic>
+              </a:graphicData>
+            </a:graphic>
+          </wp:inline>
+        </w:drawing>
+      </w:r>
+    </w:p>
+    <w:p/>
+    <w:p/>
+    <w:p/>
+    <w:p/>
+    <w:p/>
+    <w:p/>
+    <w:p/>
+    <w:p/>
+    <w:p/>
+    <w:p/>
+    <w:p/>
+    <w:p/>
+    <w:p/>
+    <w:p/>
+    <w:p/>
+    <w:p/>
+    <w:p/>
+    <w:p/>
+    <w:p/>
+    <w:p/>
+    <w:p/>
+    <w:p>
+      <w:r>
+        <w:t>Sample Size: 1024</w:t>
+      </w:r>
       <w:bookmarkStart w:id="0" w:name="_GoBack"/>
       <w:bookmarkEnd w:id="0"/>
     </w:p>
+    <w:p>
+      <w:r>
+        <w:t>N = 1</w:t>
+      </w:r>
+    </w:p>
+    <w:p>
+      <w:r>
+        <w:rPr>
+          <w:noProof/>
+        </w:rPr>
+        <w:drawing>
+          <wp:inline distT="0" distB="0" distL="0" distR="0" wp14:anchorId="3DC6369D" wp14:editId="188E002B">
+            <wp:extent cx="3937635" cy="1968818"/>
+            <wp:effectExtent l="0" t="0" r="0" b="12700"/>
+            <wp:docPr id="5" name="Picture 3"/>
+            <wp:cNvGraphicFramePr>
+              <a:graphicFrameLocks xmlns:a="http://schemas.openxmlformats.org/drawingml/2006/main" noChangeAspect="1"/>
+            </wp:cNvGraphicFramePr>
+            <a:graphic xmlns:a="http://schemas.openxmlformats.org/drawingml/2006/main">
+              <a:graphicData uri="http://schemas.openxmlformats.org/drawingml/2006/picture">
+                <pic:pic xmlns:pic="http://schemas.openxmlformats.org/drawingml/2006/picture">
+                  <pic:nvPicPr>
+                    <pic:cNvPr id="0" name="Picture 3"/>
+                    <pic:cNvPicPr>
+                      <a:picLocks noChangeAspect="1" noChangeArrowheads="1"/>
+                    </pic:cNvPicPr>
+                  </pic:nvPicPr>
+                  <pic:blipFill>
+                    <a:blip r:embed="rId10">
+                      <a:extLst>
+                        <a:ext uri="{28A0092B-C50C-407E-A947-70E740481C1C}">
+                          <a14:useLocalDpi xmlns:a14="http://schemas.microsoft.com/office/drawing/2010/main" val="0"/>
+                        </a:ext>
+                      </a:extLst>
+                    </a:blip>
+                    <a:srcRect/>
+                    <a:stretch>
+                      <a:fillRect/>
+                    </a:stretch>
+                  </pic:blipFill>
+                  <pic:spPr bwMode="auto">
+                    <a:xfrm>
+                      <a:off x="0" y="0"/>
+                      <a:ext cx="3938190" cy="1969096"/>
+                    </a:xfrm>
+                    <a:prstGeom prst="rect">
+                      <a:avLst/>
+                    </a:prstGeom>
+                    <a:noFill/>
+                    <a:ln>
+                      <a:noFill/>
+                    </a:ln>
+                  </pic:spPr>
+                </pic:pic>
+              </a:graphicData>
+            </a:graphic>
+          </wp:inline>
+        </w:drawing>
+      </w:r>
+    </w:p>
+    <w:p/>
+    <w:p>
+      <w:r>
+        <w:t>N = 10</w:t>
+      </w:r>
+    </w:p>
+    <w:p>
+      <w:pPr>
+        <w:rPr>
+          <w:b/>
+        </w:rPr>
+      </w:pPr>
+      <w:r>
+        <w:rPr>
+          <w:b/>
+          <w:noProof/>
+        </w:rPr>
+        <w:drawing>
+          <wp:inline distT="0" distB="0" distL="0" distR="0" wp14:anchorId="7D179BF4" wp14:editId="533CB06A">
+            <wp:extent cx="3937635" cy="1968818"/>
+            <wp:effectExtent l="0" t="0" r="0" b="12700"/>
+            <wp:docPr id="6" name="Picture 4"/>
+            <wp:cNvGraphicFramePr>
+              <a:graphicFrameLocks xmlns:a="http://schemas.openxmlformats.org/drawingml/2006/main" noChangeAspect="1"/>
+            </wp:cNvGraphicFramePr>
+            <a:graphic xmlns:a="http://schemas.openxmlformats.org/drawingml/2006/main">
+              <a:graphicData uri="http://schemas.openxmlformats.org/drawingml/2006/picture">
+                <pic:pic xmlns:pic="http://schemas.openxmlformats.org/drawingml/2006/picture">
+                  <pic:nvPicPr>
+                    <pic:cNvPr id="0" name="Picture 4"/>
+                    <pic:cNvPicPr>
+                      <a:picLocks noChangeAspect="1" noChangeArrowheads="1"/>
+                    </pic:cNvPicPr>
+                  </pic:nvPicPr>
+                  <pic:blipFill>
+                    <a:blip r:embed="rId11">
+                      <a:extLst>
+                        <a:ext uri="{28A0092B-C50C-407E-A947-70E740481C1C}">
+                          <a14:useLocalDpi xmlns:a14="http://schemas.microsoft.com/office/drawing/2010/main" val="0"/>
+                        </a:ext>
+                      </a:extLst>
+                    </a:blip>
+                    <a:srcRect/>
+                    <a:stretch>
+                      <a:fillRect/>
+                    </a:stretch>
+                  </pic:blipFill>
+                  <pic:spPr bwMode="auto">
+                    <a:xfrm>
+                      <a:off x="0" y="0"/>
+                      <a:ext cx="3938190" cy="1969096"/>
+                    </a:xfrm>
+                    <a:prstGeom prst="rect">
+                      <a:avLst/>
+                    </a:prstGeom>
+                    <a:noFill/>
+                    <a:ln>
+                      <a:noFill/>
+                    </a:ln>
+                  </pic:spPr>
+                </pic:pic>
+              </a:graphicData>
+            </a:graphic>
+          </wp:inline>
+        </w:drawing>
+      </w:r>
+    </w:p>
+    <w:p>
+      <w:pPr>
+        <w:rPr>
+          <w:b/>
+        </w:rPr>
+      </w:pPr>
+    </w:p>
+    <w:p>
+      <w:r>
+        <w:t>N = 50</w:t>
+      </w:r>
+    </w:p>
+    <w:p>
+      <w:r>
+        <w:rPr>
+          <w:noProof/>
+        </w:rPr>
+        <w:drawing>
+          <wp:inline distT="0" distB="0" distL="0" distR="0" wp14:anchorId="53412555" wp14:editId="73E0743F">
+            <wp:extent cx="3937635" cy="1968818"/>
+            <wp:effectExtent l="0" t="0" r="0" b="12700"/>
+            <wp:docPr id="7" name="Picture 5"/>
+            <wp:cNvGraphicFramePr>
+              <a:graphicFrameLocks xmlns:a="http://schemas.openxmlformats.org/drawingml/2006/main" noChangeAspect="1"/>
+            </wp:cNvGraphicFramePr>
+            <a:graphic xmlns:a="http://schemas.openxmlformats.org/drawingml/2006/main">
+              <a:graphicData uri="http://schemas.openxmlformats.org/drawingml/2006/picture">
+                <pic:pic xmlns:pic="http://schemas.openxmlformats.org/drawingml/2006/picture">
+                  <pic:nvPicPr>
+                    <pic:cNvPr id="0" name="Picture 5"/>
+                    <pic:cNvPicPr>
+                      <a:picLocks noChangeAspect="1" noChangeArrowheads="1"/>
+                    </pic:cNvPicPr>
+                  </pic:nvPicPr>
+                  <pic:blipFill>
+                    <a:blip r:embed="rId12">
+                      <a:extLst>
+                        <a:ext uri="{28A0092B-C50C-407E-A947-70E740481C1C}">
+                          <a14:useLocalDpi xmlns:a14="http://schemas.microsoft.com/office/drawing/2010/main" val="0"/>
+                        </a:ext>
+                      </a:extLst>
+                    </a:blip>
+                    <a:srcRect/>
+                    <a:stretch>
+                      <a:fillRect/>
+                    </a:stretch>
+                  </pic:blipFill>
+                  <pic:spPr bwMode="auto">
+                    <a:xfrm>
+                      <a:off x="0" y="0"/>
+                      <a:ext cx="3938190" cy="1969096"/>
+                    </a:xfrm>
+                    <a:prstGeom prst="rect">
+                      <a:avLst/>
+                    </a:prstGeom>
+                    <a:noFill/>
+                    <a:ln>
+                      <a:noFill/>
+                    </a:ln>
+                  </pic:spPr>
+                </pic:pic>
+              </a:graphicData>
+            </a:graphic>
+          </wp:inline>
+        </w:drawing>
+      </w:r>
+    </w:p>
+    <w:p/>
+    <w:p>
+      <w:r>
+        <w:t>N = 200</w:t>
+      </w:r>
+    </w:p>
+    <w:p>
+      <w:r>
+        <w:rPr>
+          <w:noProof/>
+        </w:rPr>
+        <w:drawing>
+          <wp:inline distT="0" distB="0" distL="0" distR="0" wp14:anchorId="5FB10306" wp14:editId="3F51C038">
+            <wp:extent cx="3950546" cy="1975273"/>
+            <wp:effectExtent l="0" t="0" r="12065" b="6350"/>
+            <wp:docPr id="8" name="Picture 6"/>
+            <wp:cNvGraphicFramePr>
+              <a:graphicFrameLocks xmlns:a="http://schemas.openxmlformats.org/drawingml/2006/main" noChangeAspect="1"/>
+            </wp:cNvGraphicFramePr>
+            <a:graphic xmlns:a="http://schemas.openxmlformats.org/drawingml/2006/main">
+              <a:graphicData uri="http://schemas.openxmlformats.org/drawingml/2006/picture">
+                <pic:pic xmlns:pic="http://schemas.openxmlformats.org/drawingml/2006/picture">
+                  <pic:nvPicPr>
+                    <pic:cNvPr id="0" name="Picture 6"/>
+                    <pic:cNvPicPr>
+                      <a:picLocks noChangeAspect="1" noChangeArrowheads="1"/>
+                    </pic:cNvPicPr>
+                  </pic:nvPicPr>
+                  <pic:blipFill>
+                    <a:blip r:embed="rId13">
+                      <a:extLst>
+                        <a:ext uri="{28A0092B-C50C-407E-A947-70E740481C1C}">
+                          <a14:useLocalDpi xmlns:a14="http://schemas.microsoft.com/office/drawing/2010/main" val="0"/>
+                        </a:ext>
+                      </a:extLst>
+                    </a:blip>
+                    <a:srcRect/>
+                    <a:stretch>
+                      <a:fillRect/>
+                    </a:stretch>
+                  </pic:blipFill>
+                  <pic:spPr bwMode="auto">
+                    <a:xfrm>
+                      <a:off x="0" y="0"/>
+                      <a:ext cx="3950546" cy="1975273"/>
+                    </a:xfrm>
+                    <a:prstGeom prst="rect">
+                      <a:avLst/>
+                    </a:prstGeom>
+                    <a:noFill/>
+                    <a:ln>
+                      <a:noFill/>
+                    </a:ln>
+                  </pic:spPr>
+                </pic:pic>
+              </a:graphicData>
+            </a:graphic>
+          </wp:inline>
+        </w:drawing>
+      </w:r>
+    </w:p>
+    <w:p/>
     <w:sectPr>
       <w:pgSz w:w="11900" w:h="16840"/>
-      <w:pgMar w:top="1440" w:right="1800" w:bottom="1440" w:left="1800" w:header="708" w:footer="708" w:gutter="0"/>
+      <w:pgMar w:top="851" w:right="1800" w:bottom="993" w:left="1800" w:header="708" w:footer="708" w:gutter="0"/>
       <w:cols w:space="708"/>
     </w:sectPr>
   </w:body>
@@ -1523,7 +2088,7 @@
 </file>
 
 <file path=customXml/itemProps1.xml><?xml version="1.0" encoding="utf-8"?>
-<ds:datastoreItem xmlns:ds="http://schemas.openxmlformats.org/officeDocument/2006/customXml" ds:itemID="{374D7770-CE76-D049-9BBD-5E96866E48A7}">
+<ds:datastoreItem xmlns:ds="http://schemas.openxmlformats.org/officeDocument/2006/customXml" ds:itemID="{A6891589-F98E-F64E-9616-77C6FA1FA896}">
   <ds:schemaRefs>
     <ds:schemaRef ds:uri="http://schemas.openxmlformats.org/officeDocument/2006/bibliography"/>
   </ds:schemaRefs>

</xml_diff>

<commit_message>
Use averagerage intensity not sample sum
</commit_message>
<xml_diff>
--- a/Coursework 2/Report.docx
+++ b/Coursework 2/Report.docx
@@ -7,7 +7,7 @@
         <w:pStyle w:val="style1"/>
         <w:numPr>
           <w:ilvl w:val="0"/>
-          <w:numId w:val="1"/>
+          <w:numId w:val="2"/>
         </w:numPr>
         <w:spacing w:after="0" w:before="480"/>
         <w:contextualSpacing w:val="false"/>
@@ -23,7 +23,7 @@
         <w:pStyle w:val="style1"/>
         <w:numPr>
           <w:ilvl w:val="0"/>
-          <w:numId w:val="1"/>
+          <w:numId w:val="2"/>
         </w:numPr>
         <w:jc w:val="center"/>
       </w:pPr>
@@ -45,7 +45,7 @@
         <w:pStyle w:val="style2"/>
         <w:numPr>
           <w:ilvl w:val="1"/>
-          <w:numId w:val="2"/>
+          <w:numId w:val="3"/>
         </w:numPr>
       </w:pPr>
       <w:r>
@@ -66,7 +66,7 @@
         <w:pStyle w:val="style3"/>
         <w:numPr>
           <w:ilvl w:val="2"/>
-          <w:numId w:val="2"/>
+          <w:numId w:val="3"/>
         </w:numPr>
       </w:pPr>
       <w:r>
@@ -183,11 +183,11 @@
     <w:tbl>
       <w:tblPr>
         <w:jc w:val="left"/>
-        <w:tblInd w:type="dxa" w:w="2444"/>
+        <w:tblInd w:type="dxa" w:w="2336"/>
         <w:tblBorders/>
       </w:tblPr>
       <w:tblGrid>
-        <w:gridCol w:w="1597"/>
+        <w:gridCol w:w="1596"/>
         <w:gridCol w:w="811"/>
       </w:tblGrid>
       <w:tr>
@@ -197,7 +197,7 @@
         </w:trPr>
         <w:tc>
           <w:tcPr>
-            <w:tcW w:type="dxa" w:w="1597"/>
+            <w:tcW w:type="dxa" w:w="1596"/>
             <w:tcBorders/>
             <w:shd w:fill="FFFFFF" w:val="clear"/>
             <w:tcMar>
@@ -247,7 +247,7 @@
         </w:trPr>
         <w:tc>
           <w:tcPr>
-            <w:tcW w:type="dxa" w:w="1597"/>
+            <w:tcW w:type="dxa" w:w="1596"/>
             <w:tcBorders/>
             <w:shd w:fill="FFFFFF" w:val="clear"/>
             <w:tcMar>
@@ -364,7 +364,7 @@
         <w:pStyle w:val="style3"/>
         <w:numPr>
           <w:ilvl w:val="2"/>
-          <w:numId w:val="2"/>
+          <w:numId w:val="3"/>
         </w:numPr>
       </w:pPr>
       <w:r>
@@ -481,11 +481,11 @@
     <w:tbl>
       <w:tblPr>
         <w:jc w:val="left"/>
-        <w:tblInd w:type="dxa" w:w="2444"/>
+        <w:tblInd w:type="dxa" w:w="2336"/>
         <w:tblBorders/>
       </w:tblPr>
       <w:tblGrid>
-        <w:gridCol w:w="1597"/>
+        <w:gridCol w:w="1596"/>
         <w:gridCol w:w="811"/>
       </w:tblGrid>
       <w:tr>
@@ -495,7 +495,7 @@
         </w:trPr>
         <w:tc>
           <w:tcPr>
-            <w:tcW w:type="dxa" w:w="1597"/>
+            <w:tcW w:type="dxa" w:w="1596"/>
             <w:tcBorders/>
             <w:shd w:fill="FFFFFF" w:val="clear"/>
             <w:tcMar>
@@ -545,7 +545,7 @@
         </w:trPr>
         <w:tc>
           <w:tcPr>
-            <w:tcW w:type="dxa" w:w="1597"/>
+            <w:tcW w:type="dxa" w:w="1596"/>
             <w:tcBorders/>
             <w:shd w:fill="FFFFFF" w:val="clear"/>
             <w:tcMar>
@@ -646,7 +646,43 @@
         <w:pStyle w:val="style2"/>
         <w:numPr>
           <w:ilvl w:val="1"/>
-          <w:numId w:val="2"/>
+          <w:numId w:val="3"/>
+        </w:numPr>
+      </w:pPr>
+      <w:r>
+        <w:rPr/>
+      </w:r>
+    </w:p>
+    <w:p>
+      <w:pPr>
+        <w:pStyle w:val="style2"/>
+        <w:numPr>
+          <w:ilvl w:val="1"/>
+          <w:numId w:val="3"/>
+        </w:numPr>
+      </w:pPr>
+      <w:r>
+        <w:rPr/>
+      </w:r>
+    </w:p>
+    <w:p>
+      <w:pPr>
+        <w:pStyle w:val="style2"/>
+        <w:numPr>
+          <w:ilvl w:val="1"/>
+          <w:numId w:val="3"/>
+        </w:numPr>
+      </w:pPr>
+      <w:r>
+        <w:rPr/>
+      </w:r>
+    </w:p>
+    <w:p>
+      <w:pPr>
+        <w:pStyle w:val="style2"/>
+        <w:numPr>
+          <w:ilvl w:val="1"/>
+          <w:numId w:val="3"/>
         </w:numPr>
       </w:pPr>
       <w:r>
@@ -667,10 +703,42 @@
     </w:p>
     <w:p>
       <w:pPr>
+        <w:pStyle w:val="style21"/>
+      </w:pPr>
+      <w:r>
+        <w:rPr/>
+      </w:r>
+    </w:p>
+    <w:p>
+      <w:pPr>
+        <w:pStyle w:val="style21"/>
+      </w:pPr>
+      <w:r>
+        <w:rPr/>
+      </w:r>
+    </w:p>
+    <w:p>
+      <w:pPr>
+        <w:pStyle w:val="style21"/>
+      </w:pPr>
+      <w:r>
+        <w:rPr/>
+      </w:r>
+    </w:p>
+    <w:p>
+      <w:pPr>
+        <w:pStyle w:val="style21"/>
+      </w:pPr>
+      <w:r>
+        <w:rPr/>
+      </w:r>
+    </w:p>
+    <w:p>
+      <w:pPr>
         <w:pStyle w:val="style2"/>
         <w:numPr>
           <w:ilvl w:val="1"/>
-          <w:numId w:val="2"/>
+          <w:numId w:val="3"/>
         </w:numPr>
       </w:pPr>
       <w:r>
@@ -682,75 +750,7 @@
         <w:pStyle w:val="style2"/>
         <w:numPr>
           <w:ilvl w:val="1"/>
-          <w:numId w:val="2"/>
-        </w:numPr>
-      </w:pPr>
-      <w:r>
-        <w:rPr/>
-      </w:r>
-    </w:p>
-    <w:p>
-      <w:pPr>
-        <w:pStyle w:val="style2"/>
-        <w:numPr>
-          <w:ilvl w:val="1"/>
-          <w:numId w:val="1"/>
-        </w:numPr>
-      </w:pPr>
-      <w:r>
-        <w:rPr/>
-      </w:r>
-    </w:p>
-    <w:p>
-      <w:pPr>
-        <w:pStyle w:val="style21"/>
-      </w:pPr>
-      <w:r>
-        <w:rPr/>
-      </w:r>
-    </w:p>
-    <w:p>
-      <w:pPr>
-        <w:pStyle w:val="style21"/>
-      </w:pPr>
-      <w:r>
-        <w:rPr/>
-      </w:r>
-    </w:p>
-    <w:p>
-      <w:pPr>
-        <w:pStyle w:val="style21"/>
-      </w:pPr>
-      <w:r>
-        <w:rPr/>
-      </w:r>
-    </w:p>
-    <w:p>
-      <w:pPr>
-        <w:pStyle w:val="style21"/>
-      </w:pPr>
-      <w:r>
-        <w:rPr/>
-      </w:r>
-    </w:p>
-    <w:p>
-      <w:pPr>
-        <w:pStyle w:val="style2"/>
-        <w:numPr>
-          <w:ilvl w:val="1"/>
-          <w:numId w:val="2"/>
-        </w:numPr>
-      </w:pPr>
-      <w:r>
-        <w:rPr/>
-      </w:r>
-    </w:p>
-    <w:p>
-      <w:pPr>
-        <w:pStyle w:val="style2"/>
-        <w:numPr>
-          <w:ilvl w:val="1"/>
-          <w:numId w:val="2"/>
+          <w:numId w:val="3"/>
         </w:numPr>
       </w:pPr>
       <w:r>
@@ -986,7 +986,7 @@
         <w:pStyle w:val="style2"/>
         <w:numPr>
           <w:ilvl w:val="1"/>
-          <w:numId w:val="2"/>
+          <w:numId w:val="3"/>
         </w:numPr>
       </w:pPr>
       <w:r>
@@ -1001,13 +1001,13 @@
       <w:r>
         <w:rPr/>
         <w:drawing>
-          <wp:anchor allowOverlap="1" behindDoc="0" distB="0" distL="0" distR="0" distT="0" layoutInCell="1" locked="0" relativeHeight="24" simplePos="0">
+          <wp:anchor allowOverlap="1" behindDoc="0" distB="0" distL="0" distR="0" distT="0" layoutInCell="1" locked="0" relativeHeight="0" simplePos="0">
             <wp:simplePos x="0" y="0"/>
             <wp:positionH relativeFrom="character">
               <wp:posOffset>-635</wp:posOffset>
             </wp:positionH>
             <wp:positionV relativeFrom="line">
-              <wp:posOffset>66040</wp:posOffset>
+              <wp:posOffset>-66040</wp:posOffset>
             </wp:positionV>
             <wp:extent cx="1337945" cy="3632200"/>
             <wp:effectExtent b="0" l="0" r="0" t="0"/>
@@ -1679,7 +1679,7 @@
         <w:pStyle w:val="style2"/>
         <w:numPr>
           <w:ilvl w:val="1"/>
-          <w:numId w:val="1"/>
+          <w:numId w:val="2"/>
         </w:numPr>
       </w:pPr>
       <w:r>
@@ -1791,7 +1791,7 @@
         <w:rPr/>
         <w:drawing>
           <wp:inline distB="0" distL="0" distR="0" distT="0">
-            <wp:extent cx="3596640" cy="3596640"/>
+            <wp:extent cx="3616325" cy="3616325"/>
             <wp:effectExtent b="0" l="0" r="0" t="0"/>
             <wp:docPr descr="" id="12" name="Picture"/>
             <wp:cNvGraphicFramePr>
@@ -1816,7 +1816,7 @@
                   <pic:spPr bwMode="auto">
                     <a:xfrm>
                       <a:off x="0" y="0"/>
-                      <a:ext cx="3596640" cy="3596640"/>
+                      <a:ext cx="3616325" cy="3616325"/>
                     </a:xfrm>
                     <a:prstGeom prst="rect">
                       <a:avLst/>
@@ -1842,38 +1842,6 @@
       </w:pPr>
       <w:r>
         <w:rPr/>
-      </w:r>
-    </w:p>
-    <w:p>
-      <w:pPr>
-        <w:pStyle w:val="style21"/>
-      </w:pPr>
-      <w:r>
-        <w:rPr/>
-      </w:r>
-    </w:p>
-    <w:p>
-      <w:pPr>
-        <w:pStyle w:val="style21"/>
-      </w:pPr>
-      <w:r>
-        <w:rPr/>
-      </w:r>
-    </w:p>
-    <w:p>
-      <w:pPr>
-        <w:pStyle w:val="style21"/>
-      </w:pPr>
-      <w:r>
-        <w:rPr/>
-      </w:r>
-    </w:p>
-    <w:p>
-      <w:pPr>
-        <w:pStyle w:val="style21"/>
-      </w:pPr>
-      <w:r>
-        <w:rPr/>
         <w:t>1024 samples</w:t>
       </w:r>
     </w:p>
@@ -1887,7 +1855,7 @@
         <w:rPr/>
         <w:drawing>
           <wp:inline distB="0" distL="0" distR="0" distT="0">
-            <wp:extent cx="3596640" cy="3596640"/>
+            <wp:extent cx="3628390" cy="3628390"/>
             <wp:effectExtent b="0" l="0" r="0" t="0"/>
             <wp:docPr descr="" id="13" name="Picture"/>
             <wp:cNvGraphicFramePr>
@@ -1912,7 +1880,7 @@
                   <pic:spPr bwMode="auto">
                     <a:xfrm>
                       <a:off x="0" y="0"/>
-                      <a:ext cx="3596640" cy="3596640"/>
+                      <a:ext cx="3628390" cy="3628390"/>
                     </a:xfrm>
                     <a:prstGeom prst="rect">
                       <a:avLst/>
@@ -2158,11 +2126,106 @@
       </w:pPr>
     </w:lvl>
   </w:abstractNum>
+  <w:abstractNum w:abstractNumId="3">
+    <w:lvl w:ilvl="0">
+      <w:start w:val="1"/>
+      <w:numFmt w:val="none"/>
+      <w:suff w:val="nothing"/>
+      <w:lvlText w:val=""/>
+      <w:lvlJc w:val="left"/>
+      <w:pPr>
+        <w:ind w:hanging="432" w:left="432"/>
+      </w:pPr>
+    </w:lvl>
+    <w:lvl w:ilvl="1">
+      <w:start w:val="1"/>
+      <w:numFmt w:val="none"/>
+      <w:suff w:val="nothing"/>
+      <w:lvlText w:val=""/>
+      <w:lvlJc w:val="left"/>
+      <w:pPr>
+        <w:ind w:hanging="576" w:left="576"/>
+      </w:pPr>
+    </w:lvl>
+    <w:lvl w:ilvl="2">
+      <w:start w:val="1"/>
+      <w:numFmt w:val="none"/>
+      <w:suff w:val="nothing"/>
+      <w:lvlText w:val=""/>
+      <w:lvlJc w:val="left"/>
+      <w:pPr>
+        <w:ind w:hanging="720" w:left="720"/>
+      </w:pPr>
+    </w:lvl>
+    <w:lvl w:ilvl="3">
+      <w:start w:val="1"/>
+      <w:numFmt w:val="none"/>
+      <w:suff w:val="nothing"/>
+      <w:lvlText w:val=""/>
+      <w:lvlJc w:val="left"/>
+      <w:pPr>
+        <w:ind w:hanging="864" w:left="864"/>
+      </w:pPr>
+    </w:lvl>
+    <w:lvl w:ilvl="4">
+      <w:start w:val="1"/>
+      <w:numFmt w:val="none"/>
+      <w:suff w:val="nothing"/>
+      <w:lvlText w:val=""/>
+      <w:lvlJc w:val="left"/>
+      <w:pPr>
+        <w:ind w:hanging="1008" w:left="1008"/>
+      </w:pPr>
+    </w:lvl>
+    <w:lvl w:ilvl="5">
+      <w:start w:val="1"/>
+      <w:numFmt w:val="none"/>
+      <w:suff w:val="nothing"/>
+      <w:lvlText w:val=""/>
+      <w:lvlJc w:val="left"/>
+      <w:pPr>
+        <w:ind w:hanging="1152" w:left="1152"/>
+      </w:pPr>
+    </w:lvl>
+    <w:lvl w:ilvl="6">
+      <w:start w:val="1"/>
+      <w:numFmt w:val="none"/>
+      <w:suff w:val="nothing"/>
+      <w:lvlText w:val=""/>
+      <w:lvlJc w:val="left"/>
+      <w:pPr>
+        <w:ind w:hanging="1296" w:left="1296"/>
+      </w:pPr>
+    </w:lvl>
+    <w:lvl w:ilvl="7">
+      <w:start w:val="1"/>
+      <w:numFmt w:val="none"/>
+      <w:suff w:val="nothing"/>
+      <w:lvlText w:val=""/>
+      <w:lvlJc w:val="left"/>
+      <w:pPr>
+        <w:ind w:hanging="1440" w:left="1440"/>
+      </w:pPr>
+    </w:lvl>
+    <w:lvl w:ilvl="8">
+      <w:start w:val="1"/>
+      <w:numFmt w:val="none"/>
+      <w:suff w:val="nothing"/>
+      <w:lvlText w:val=""/>
+      <w:lvlJc w:val="left"/>
+      <w:pPr>
+        <w:ind w:hanging="1584" w:left="1584"/>
+      </w:pPr>
+    </w:lvl>
+  </w:abstractNum>
   <w:num w:numId="1">
     <w:abstractNumId w:val="1"/>
   </w:num>
   <w:num w:numId="2">
     <w:abstractNumId w:val="2"/>
+  </w:num>
+  <w:num w:numId="3">
+    <w:abstractNumId w:val="3"/>
   </w:num>
 </w:numbering>
 </file>
@@ -2192,13 +2255,8 @@
     <w:pPr>
       <w:keepNext/>
       <w:keepLines/>
-      <w:numPr>
-        <w:ilvl w:val="0"/>
-        <w:numId w:val="1"/>
-      </w:numPr>
       <w:spacing w:after="0" w:before="480"/>
       <w:contextualSpacing w:val="false"/>
-      <w:outlineLvl w:val="0"/>
     </w:pPr>
     <w:rPr>
       <w:rFonts w:ascii="Calibri" w:cs="" w:hAnsi="Calibri"/>

</xml_diff>